<commit_message>
Added elevator pitch doc
</commit_message>
<xml_diff>
--- a/hw/WDD130 Elevator Pitch.docx
+++ b/hw/WDD130 Elevator Pitch.docx
@@ -1,61 +1,76 @@
 
 <file path=word/document.xml><?xml version="1.0" encoding="utf-8"?>
-<w:document xmlns:mc="http://schemas.openxmlformats.org/markup-compatibility/2006" xmlns:o="urn:schemas-microsoft-com:office:office" xmlns:r="http://schemas.openxmlformats.org/officeDocument/2006/relationships" xmlns:m="http://schemas.openxmlformats.org/officeDocument/2006/math" xmlns:v="urn:schemas-microsoft-com:vml" xmlns:wp="http://schemas.openxmlformats.org/drawingml/2006/wordprocessingDrawing" xmlns:w10="urn:schemas-microsoft-com:office:word" xmlns:w="http://schemas.openxmlformats.org/wordprocessingml/2006/main" xmlns:wne="http://schemas.microsoft.com/office/word/2006/wordml" xmlns:sl="http://schemas.openxmlformats.org/schemaLibrary/2006/main" xmlns:a="http://schemas.openxmlformats.org/drawingml/2006/main" xmlns:pic="http://schemas.openxmlformats.org/drawingml/2006/picture" xmlns:c="http://schemas.openxmlformats.org/drawingml/2006/chart" xmlns:lc="http://schemas.openxmlformats.org/drawingml/2006/lockedCanvas" xmlns:dgm="http://schemas.openxmlformats.org/drawingml/2006/diagram" xmlns:wps="http://schemas.microsoft.com/office/word/2010/wordprocessingShape" xmlns:wpg="http://schemas.microsoft.com/office/word/2010/wordprocessingGroup" xmlns:w14="http://schemas.microsoft.com/office/word/2010/wordml" xmlns:w15="http://schemas.microsoft.com/office/word/2012/wordml">
+<w:document xmlns:wpc="http://schemas.microsoft.com/office/word/2010/wordprocessingCanvas" xmlns:cx="http://schemas.microsoft.com/office/drawing/2014/chartex" xmlns:cx1="http://schemas.microsoft.com/office/drawing/2015/9/8/chartex" xmlns:cx2="http://schemas.microsoft.com/office/drawing/2015/10/21/chartex" xmlns:cx3="http://schemas.microsoft.com/office/drawing/2016/5/9/chartex" xmlns:cx4="http://schemas.microsoft.com/office/drawing/2016/5/10/chartex" xmlns:cx5="http://schemas.microsoft.com/office/drawing/2016/5/11/chartex" xmlns:cx6="http://schemas.microsoft.com/office/drawing/2016/5/12/chartex" xmlns:cx7="http://schemas.microsoft.com/office/drawing/2016/5/13/chartex" xmlns:cx8="http://schemas.microsoft.com/office/drawing/2016/5/14/chartex" xmlns:mc="http://schemas.openxmlformats.org/markup-compatibility/2006" xmlns:aink="http://schemas.microsoft.com/office/drawing/2016/ink" xmlns:am3d="http://schemas.microsoft.com/office/drawing/2017/model3d" xmlns:o="urn:schemas-microsoft-com:office:office" xmlns:oel="http://schemas.microsoft.com/office/2019/extlst" xmlns:r="http://schemas.openxmlformats.org/officeDocument/2006/relationships" xmlns:m="http://schemas.openxmlformats.org/officeDocument/2006/math" xmlns:v="urn:schemas-microsoft-com:vml" xmlns:wp14="http://schemas.microsoft.com/office/word/2010/wordprocessingDrawing" xmlns:wp="http://schemas.openxmlformats.org/drawingml/2006/wordprocessingDrawing" xmlns:w10="urn:schemas-microsoft-com:office:word" xmlns:w="http://schemas.openxmlformats.org/wordprocessingml/2006/main" xmlns:w14="http://schemas.microsoft.com/office/word/2010/wordml" xmlns:w15="http://schemas.microsoft.com/office/word/2012/wordml" xmlns:w16cex="http://schemas.microsoft.com/office/word/2018/wordml/cex" xmlns:w16cid="http://schemas.microsoft.com/office/word/2016/wordml/cid" xmlns:w16="http://schemas.microsoft.com/office/word/2018/wordml" xmlns:w16sdtdh="http://schemas.microsoft.com/office/word/2020/wordml/sdtdatahash" xmlns:w16se="http://schemas.microsoft.com/office/word/2015/wordml/symex" xmlns:wpg="http://schemas.microsoft.com/office/word/2010/wordprocessingGroup" xmlns:wpi="http://schemas.microsoft.com/office/word/2010/wordprocessingInk" xmlns:wne="http://schemas.microsoft.com/office/word/2006/wordml" xmlns:wps="http://schemas.microsoft.com/office/word/2010/wordprocessingShape" mc:Ignorable="w14 w15 w16se w16cid w16 w16cex w16sdtdh wp14">
   <w:body>
     <w:p>
       <w:pPr>
         <w:pStyle w:val="Heading1"/>
-        <w:rPr/>
-      </w:pPr>
-      <w:bookmarkStart w:colFirst="0" w:colLast="0" w:name="_92j0kleh3uey" w:id="0"/>
+      </w:pPr>
+      <w:bookmarkStart w:id="0" w:name="_92j0kleh3uey" w:colFirst="0" w:colLast="0"/>
       <w:bookmarkEnd w:id="0"/>
       <w:r>
-        <w:rPr>
-          <w:rtl w:val="0"/>
-        </w:rPr>
-        <w:t xml:space="preserve">Pitch</w:t>
+        <w:t>Pitch</w:t>
       </w:r>
     </w:p>
     <w:p>
       <w:pPr>
         <w:rPr>
-          <w:rFonts w:ascii="Georgia" w:cs="Georgia" w:eastAsia="Georgia" w:hAnsi="Georgia"/>
-        </w:rPr>
-      </w:pPr>
-      <w:r>
-        <w:rPr>
-          <w:rFonts w:ascii="Georgia" w:cs="Georgia" w:eastAsia="Georgia" w:hAnsi="Georgia"/>
-          <w:rtl w:val="0"/>
-        </w:rPr>
-        <w:t xml:space="preserve">My plan is to create a website for my personal portfolio. It will have a home page with a basic overview of who I am and what I do, an About Me page that’s more in-depth and describes my story, a projects page where I can put all the stuff I’ve worked on, and a Contact Me page for anyone who wants to reach me.</w:t>
-        <w:br w:type="textWrapping"/>
-        <w:t xml:space="preserve">The website will be formatted and styled in a clean, professional way, as it is mainly targeted toward businesses and/or professionals who want to learn about or reach me. The idea for this website is that it will be living and growing throughout the foreseeable future, as my experience and accomplishments grow.</w:t>
+          <w:rFonts w:ascii="Georgia" w:eastAsia="Georgia" w:hAnsi="Georgia" w:cs="Georgia"/>
+        </w:rPr>
+      </w:pPr>
+      <w:r>
+        <w:rPr>
+          <w:rFonts w:ascii="Georgia" w:eastAsia="Georgia" w:hAnsi="Georgia" w:cs="Georgia"/>
+        </w:rPr>
+        <w:t xml:space="preserve">My plan is to create a website for my personal portfolio. It will have a home page with a basic overview of who I am and what I do, </w:t>
+      </w:r>
+      <w:r>
+        <w:rPr>
+          <w:rFonts w:ascii="Georgia" w:eastAsia="Georgia" w:hAnsi="Georgia" w:cs="Georgia"/>
+        </w:rPr>
+        <w:t xml:space="preserve">a resume page </w:t>
+      </w:r>
+      <w:r>
+        <w:rPr>
+          <w:rFonts w:ascii="Georgia" w:eastAsia="Georgia" w:hAnsi="Georgia" w:cs="Georgia"/>
+        </w:rPr>
+        <w:t xml:space="preserve">where I can put all </w:t>
+      </w:r>
+      <w:r>
+        <w:rPr>
+          <w:rFonts w:ascii="Georgia" w:eastAsia="Georgia" w:hAnsi="Georgia" w:cs="Georgia"/>
+        </w:rPr>
+        <w:t>my credentials and accomplishments</w:t>
+      </w:r>
+      <w:r>
+        <w:rPr>
+          <w:rFonts w:ascii="Georgia" w:eastAsia="Georgia" w:hAnsi="Georgia" w:cs="Georgia"/>
+        </w:rPr>
+        <w:t>, and a Contact Me page for anyone who wants to reach me.</w:t>
+      </w:r>
+      <w:r>
+        <w:rPr>
+          <w:rFonts w:ascii="Georgia" w:eastAsia="Georgia" w:hAnsi="Georgia" w:cs="Georgia"/>
+        </w:rPr>
+        <w:br/>
+        <w:t>The website will be formatted and styled in a clean, professional way, as it is mainly targeted toward businesses and/or professionals who want to learn about or reach me. The idea for this website is that it will be living and growing throughout the foreseeable future, as my experience and accomplishments grow.</w:t>
       </w:r>
     </w:p>
     <w:p>
       <w:pPr>
         <w:rPr>
-          <w:rFonts w:ascii="Georgia" w:cs="Georgia" w:eastAsia="Georgia" w:hAnsi="Georgia"/>
-        </w:rPr>
-      </w:pPr>
-      <w:r>
-        <w:rPr>
-          <w:rtl w:val="0"/>
-        </w:rPr>
-      </w:r>
+          <w:rFonts w:ascii="Georgia" w:eastAsia="Georgia" w:hAnsi="Georgia" w:cs="Georgia"/>
+        </w:rPr>
+      </w:pPr>
     </w:p>
     <w:p>
       <w:pPr>
         <w:pStyle w:val="Heading1"/>
-        <w:rPr/>
-      </w:pPr>
-      <w:bookmarkStart w:colFirst="0" w:colLast="0" w:name="_6tqpk4g55xax" w:id="1"/>
+      </w:pPr>
+      <w:bookmarkStart w:id="1" w:name="_6tqpk4g55xax" w:colFirst="0" w:colLast="0"/>
       <w:bookmarkEnd w:id="1"/>
       <w:r>
-        <w:rPr>
-          <w:rtl w:val="0"/>
-        </w:rPr>
-        <w:t xml:space="preserve">Feedback</w:t>
+        <w:t>Feedback</w:t>
       </w:r>
     </w:p>
     <w:p>
@@ -64,18 +79,15 @@
           <w:ilvl w:val="0"/>
           <w:numId w:val="1"/>
         </w:numPr>
-        <w:ind w:left="720" w:hanging="360"/>
-        <w:rPr>
-          <w:rFonts w:ascii="Georgia" w:cs="Georgia" w:eastAsia="Georgia" w:hAnsi="Georgia"/>
-          <w:u w:val="none"/>
-        </w:rPr>
-      </w:pPr>
-      <w:r>
-        <w:rPr>
-          <w:rFonts w:ascii="Georgia" w:cs="Georgia" w:eastAsia="Georgia" w:hAnsi="Georgia"/>
-          <w:rtl w:val="0"/>
-        </w:rPr>
-        <w:t xml:space="preserve">“You don’t need to talk about the styling of the site; it’s redundant to say it’s going to be clean and well-made.” I disagree with the notion that talking about the style of the page is redundant - I think that clarifying the style is important as style can widely vary between websites based on the audience and purpose of the site.</w:t>
+        <w:rPr>
+          <w:rFonts w:ascii="Georgia" w:eastAsia="Georgia" w:hAnsi="Georgia" w:cs="Georgia"/>
+        </w:rPr>
+      </w:pPr>
+      <w:r>
+        <w:rPr>
+          <w:rFonts w:ascii="Georgia" w:eastAsia="Georgia" w:hAnsi="Georgia" w:cs="Georgia"/>
+        </w:rPr>
+        <w:t>“You don’t need to talk about the styling of the site; it’s redundant to say it’s going to be clean and well-made.” I disagree with the notion that talking about the style of the page is redundant - I think that clarifying the style is important as style can widely vary between websites based on the audience and purpose of the site.</w:t>
       </w:r>
     </w:p>
     <w:p>
@@ -84,18 +96,15 @@
           <w:ilvl w:val="0"/>
           <w:numId w:val="1"/>
         </w:numPr>
-        <w:ind w:left="720" w:hanging="360"/>
-        <w:rPr>
-          <w:rFonts w:ascii="Georgia" w:cs="Georgia" w:eastAsia="Georgia" w:hAnsi="Georgia"/>
-          <w:u w:val="none"/>
-        </w:rPr>
-      </w:pPr>
-      <w:r>
-        <w:rPr>
-          <w:rFonts w:ascii="Georgia" w:cs="Georgia" w:eastAsia="Georgia" w:hAnsi="Georgia"/>
-          <w:rtl w:val="0"/>
-        </w:rPr>
-        <w:t xml:space="preserve">“A child should be able to understand this pitch - it’s too technical for simpler minds.” Fair feedback. I’m satisfied with the complexity level of the pitch, though. I don’t think a child needs to be able to understand it.</w:t>
+        <w:rPr>
+          <w:rFonts w:ascii="Georgia" w:eastAsia="Georgia" w:hAnsi="Georgia" w:cs="Georgia"/>
+        </w:rPr>
+      </w:pPr>
+      <w:r>
+        <w:rPr>
+          <w:rFonts w:ascii="Georgia" w:eastAsia="Georgia" w:hAnsi="Georgia" w:cs="Georgia"/>
+        </w:rPr>
+        <w:t>“A child should be able to understand this pitch - it’s too technical for simpler minds.” Fair feedback. I’m satisfied with the complexity level of the pitch, though. I don’t think a child needs to be able to understand it.</w:t>
       </w:r>
     </w:p>
     <w:p>
@@ -104,32 +113,47 @@
           <w:ilvl w:val="0"/>
           <w:numId w:val="1"/>
         </w:numPr>
-        <w:ind w:left="720" w:hanging="360"/>
-        <w:rPr>
-          <w:rFonts w:ascii="Georgia" w:cs="Georgia" w:eastAsia="Georgia" w:hAnsi="Georgia"/>
-          <w:u w:val="none"/>
-        </w:rPr>
-      </w:pPr>
-      <w:r>
-        <w:rPr>
-          <w:rFonts w:ascii="Georgia" w:cs="Georgia" w:eastAsia="Georgia" w:hAnsi="Georgia"/>
-          <w:rtl w:val="0"/>
-        </w:rPr>
-        <w:t xml:space="preserve">“Instead of doing an About Me page, perhaps consider making it just your resume. Also, you could put your contact information on the footer instead of making it its own page.” I might actually follow that suggestion about the resume. I still think having Contact Me be its own page would be the most clear and user-friendly.</w:t>
+        <w:rPr>
+          <w:rFonts w:ascii="Georgia" w:eastAsia="Georgia" w:hAnsi="Georgia" w:cs="Georgia"/>
+        </w:rPr>
+      </w:pPr>
+      <w:r>
+        <w:rPr>
+          <w:rFonts w:ascii="Georgia" w:eastAsia="Georgia" w:hAnsi="Georgia" w:cs="Georgia"/>
+        </w:rPr>
+        <w:t xml:space="preserve">“Instead of doing an About Me page, perhaps consider making it just your resume. Also, you could put your contact information on the footer instead of making it its own page.” I might </w:t>
+      </w:r>
+      <w:proofErr w:type="gramStart"/>
+      <w:r>
+        <w:rPr>
+          <w:rFonts w:ascii="Georgia" w:eastAsia="Georgia" w:hAnsi="Georgia" w:cs="Georgia"/>
+        </w:rPr>
+        <w:t>actually follow</w:t>
+      </w:r>
+      <w:proofErr w:type="gramEnd"/>
+      <w:r>
+        <w:rPr>
+          <w:rFonts w:ascii="Georgia" w:eastAsia="Georgia" w:hAnsi="Georgia" w:cs="Georgia"/>
+        </w:rPr>
+        <w:t xml:space="preserve"> that suggestion about the resume. I still think having Contact Me be its own page would be the most clear and user-friendly.</w:t>
       </w:r>
     </w:p>
     <w:sectPr>
-      <w:pgSz w:h="15840" w:w="12240" w:orient="portrait"/>
-      <w:pgMar w:bottom="1440" w:top="1440" w:left="1440" w:right="1440" w:header="720" w:footer="720"/>
+      <w:pgSz w:w="12240" w:h="15840"/>
+      <w:pgMar w:top="1440" w:right="1440" w:bottom="1440" w:left="1440" w:header="720" w:footer="720" w:gutter="0"/>
       <w:pgNumType w:start="1"/>
+      <w:cols w:space="720"/>
     </w:sectPr>
   </w:body>
 </w:document>
 </file>
 
 <file path=word/numbering.xml><?xml version="1.0" encoding="utf-8"?>
-<w:numbering xmlns:mc="http://schemas.openxmlformats.org/markup-compatibility/2006" xmlns:o="urn:schemas-microsoft-com:office:office" xmlns:r="http://schemas.openxmlformats.org/officeDocument/2006/relationships" xmlns:m="http://schemas.openxmlformats.org/officeDocument/2006/math" xmlns:v="urn:schemas-microsoft-com:vml" xmlns:wp="http://schemas.openxmlformats.org/drawingml/2006/wordprocessingDrawing" xmlns:w10="urn:schemas-microsoft-com:office:word" xmlns:w="http://schemas.openxmlformats.org/wordprocessingml/2006/main" xmlns:wne="http://schemas.microsoft.com/office/word/2006/wordml" xmlns:sl="http://schemas.openxmlformats.org/schemaLibrary/2006/main" xmlns:a="http://schemas.openxmlformats.org/drawingml/2006/main" xmlns:pic="http://schemas.openxmlformats.org/drawingml/2006/picture" xmlns:c="http://schemas.openxmlformats.org/drawingml/2006/chart" xmlns:lc="http://schemas.openxmlformats.org/drawingml/2006/lockedCanvas" xmlns:dgm="http://schemas.openxmlformats.org/drawingml/2006/diagram" xmlns:wps="http://schemas.microsoft.com/office/word/2010/wordprocessingShape" xmlns:wpg="http://schemas.microsoft.com/office/word/2010/wordprocessingGroup" xmlns:w14="http://schemas.microsoft.com/office/word/2010/wordml" xmlns:w15="http://schemas.microsoft.com/office/word/2012/wordml">
-  <w:abstractNum w:abstractNumId="1">
+<w:numbering xmlns:wpc="http://schemas.microsoft.com/office/word/2010/wordprocessingCanvas" xmlns:cx="http://schemas.microsoft.com/office/drawing/2014/chartex" xmlns:cx1="http://schemas.microsoft.com/office/drawing/2015/9/8/chartex" xmlns:cx2="http://schemas.microsoft.com/office/drawing/2015/10/21/chartex" xmlns:cx3="http://schemas.microsoft.com/office/drawing/2016/5/9/chartex" xmlns:cx4="http://schemas.microsoft.com/office/drawing/2016/5/10/chartex" xmlns:cx5="http://schemas.microsoft.com/office/drawing/2016/5/11/chartex" xmlns:cx6="http://schemas.microsoft.com/office/drawing/2016/5/12/chartex" xmlns:cx7="http://schemas.microsoft.com/office/drawing/2016/5/13/chartex" xmlns:cx8="http://schemas.microsoft.com/office/drawing/2016/5/14/chartex" xmlns:mc="http://schemas.openxmlformats.org/markup-compatibility/2006" xmlns:aink="http://schemas.microsoft.com/office/drawing/2016/ink" xmlns:am3d="http://schemas.microsoft.com/office/drawing/2017/model3d" xmlns:o="urn:schemas-microsoft-com:office:office" xmlns:oel="http://schemas.microsoft.com/office/2019/extlst" xmlns:r="http://schemas.openxmlformats.org/officeDocument/2006/relationships" xmlns:m="http://schemas.openxmlformats.org/officeDocument/2006/math" xmlns:v="urn:schemas-microsoft-com:vml" xmlns:wp14="http://schemas.microsoft.com/office/word/2010/wordprocessingDrawing" xmlns:wp="http://schemas.openxmlformats.org/drawingml/2006/wordprocessingDrawing" xmlns:w10="urn:schemas-microsoft-com:office:word" xmlns:w="http://schemas.openxmlformats.org/wordprocessingml/2006/main" xmlns:w14="http://schemas.microsoft.com/office/word/2010/wordml" xmlns:w15="http://schemas.microsoft.com/office/word/2012/wordml" xmlns:w16cex="http://schemas.microsoft.com/office/word/2018/wordml/cex" xmlns:w16cid="http://schemas.microsoft.com/office/word/2016/wordml/cid" xmlns:w16="http://schemas.microsoft.com/office/word/2018/wordml" xmlns:w16sdtdh="http://schemas.microsoft.com/office/word/2020/wordml/sdtdatahash" xmlns:w16se="http://schemas.microsoft.com/office/word/2015/wordml/symex" xmlns:wpg="http://schemas.microsoft.com/office/word/2010/wordprocessingGroup" xmlns:wpi="http://schemas.microsoft.com/office/word/2010/wordprocessingInk" xmlns:wne="http://schemas.microsoft.com/office/word/2006/wordml" xmlns:wps="http://schemas.microsoft.com/office/word/2010/wordprocessingShape" mc:Ignorable="w14 w15 w16se w16cid w16 w16cex w16sdtdh wp14">
+  <w:abstractNum w:abstractNumId="0" w15:restartNumberingAfterBreak="0">
+    <w:nsid w:val="2BC277F8"/>
+    <w:multiLevelType w:val="multilevel"/>
+    <w:tmpl w:val="52808290"/>
     <w:lvl w:ilvl="0">
       <w:start w:val="1"/>
       <w:numFmt w:val="bullet"/>
@@ -239,21 +263,21 @@
       </w:rPr>
     </w:lvl>
   </w:abstractNum>
-  <w:num w:numId="1">
-    <w:abstractNumId w:val="1"/>
+  <w:num w:numId="1" w16cid:durableId="1163206869">
+    <w:abstractNumId w:val="0"/>
   </w:num>
 </w:numbering>
 </file>
 
 <file path=word/styles.xml><?xml version="1.0" encoding="utf-8"?>
-<w:styles xmlns:mc="http://schemas.openxmlformats.org/markup-compatibility/2006" xmlns:o="urn:schemas-microsoft-com:office:office" xmlns:r="http://schemas.openxmlformats.org/officeDocument/2006/relationships" xmlns:m="http://schemas.openxmlformats.org/officeDocument/2006/math" xmlns:v="urn:schemas-microsoft-com:vml" xmlns:wp="http://schemas.openxmlformats.org/drawingml/2006/wordprocessingDrawing" xmlns:w10="urn:schemas-microsoft-com:office:word" xmlns:w="http://schemas.openxmlformats.org/wordprocessingml/2006/main" xmlns:wne="http://schemas.microsoft.com/office/word/2006/wordml" xmlns:sl="http://schemas.openxmlformats.org/schemaLibrary/2006/main" xmlns:a="http://schemas.openxmlformats.org/drawingml/2006/main" xmlns:pic="http://schemas.openxmlformats.org/drawingml/2006/picture" xmlns:c="http://schemas.openxmlformats.org/drawingml/2006/chart" xmlns:lc="http://schemas.openxmlformats.org/drawingml/2006/lockedCanvas" xmlns:dgm="http://schemas.openxmlformats.org/drawingml/2006/diagram" xmlns:wps="http://schemas.microsoft.com/office/word/2010/wordprocessingShape" xmlns:wpg="http://schemas.microsoft.com/office/word/2010/wordprocessingGroup" xmlns:w14="http://schemas.microsoft.com/office/word/2010/wordml" xmlns:w15="http://schemas.microsoft.com/office/word/2012/wordml">
+<w:styles xmlns:mc="http://schemas.openxmlformats.org/markup-compatibility/2006" xmlns:r="http://schemas.openxmlformats.org/officeDocument/2006/relationships" xmlns:w="http://schemas.openxmlformats.org/wordprocessingml/2006/main" xmlns:w14="http://schemas.microsoft.com/office/word/2010/wordml" xmlns:w15="http://schemas.microsoft.com/office/word/2012/wordml" xmlns:w16cex="http://schemas.microsoft.com/office/word/2018/wordml/cex" xmlns:w16cid="http://schemas.microsoft.com/office/word/2016/wordml/cid" xmlns:w16="http://schemas.microsoft.com/office/word/2018/wordml" xmlns:w16sdtdh="http://schemas.microsoft.com/office/word/2020/wordml/sdtdatahash" xmlns:w16se="http://schemas.microsoft.com/office/word/2015/wordml/symex" mc:Ignorable="w14 w15 w16se w16cid w16 w16cex w16sdtdh">
   <w:docDefaults>
     <w:rPrDefault>
       <w:rPr>
-        <w:rFonts w:ascii="Arial" w:cs="Arial" w:eastAsia="Arial" w:hAnsi="Arial"/>
+        <w:rFonts w:ascii="Arial" w:eastAsia="Arial" w:hAnsi="Arial" w:cs="Arial"/>
         <w:sz w:val="22"/>
         <w:szCs w:val="22"/>
-        <w:lang w:val="en"/>
+        <w:lang w:val="en" w:eastAsia="en-US" w:bidi="ar-SA"/>
       </w:rPr>
     </w:rPrDefault>
     <w:pPrDefault>
@@ -262,21 +286,399 @@
       </w:pPr>
     </w:pPrDefault>
   </w:docDefaults>
-  <w:style w:type="paragraph" w:styleId="Normal" w:default="1">
-    <w:name w:val="normal"/>
-  </w:style>
-  <w:style w:type="table" w:styleId="TableNormal" w:default="1">
-    <w:name w:val="Table Normal"/>
+  <w:latentStyles w:defLockedState="0" w:defUIPriority="99" w:defSemiHidden="0" w:defUnhideWhenUsed="0" w:defQFormat="0" w:count="376">
+    <w:lsdException w:name="Normal" w:uiPriority="0" w:qFormat="1"/>
+    <w:lsdException w:name="heading 1" w:uiPriority="9" w:qFormat="1"/>
+    <w:lsdException w:name="heading 2" w:semiHidden="1" w:uiPriority="9" w:unhideWhenUsed="1" w:qFormat="1"/>
+    <w:lsdException w:name="heading 3" w:semiHidden="1" w:uiPriority="9" w:unhideWhenUsed="1" w:qFormat="1"/>
+    <w:lsdException w:name="heading 4" w:semiHidden="1" w:uiPriority="9" w:unhideWhenUsed="1" w:qFormat="1"/>
+    <w:lsdException w:name="heading 5" w:semiHidden="1" w:uiPriority="9" w:unhideWhenUsed="1" w:qFormat="1"/>
+    <w:lsdException w:name="heading 6" w:semiHidden="1" w:uiPriority="9" w:unhideWhenUsed="1" w:qFormat="1"/>
+    <w:lsdException w:name="heading 7" w:semiHidden="1" w:uiPriority="9" w:unhideWhenUsed="1" w:qFormat="1"/>
+    <w:lsdException w:name="heading 8" w:semiHidden="1" w:uiPriority="9" w:unhideWhenUsed="1" w:qFormat="1"/>
+    <w:lsdException w:name="heading 9" w:semiHidden="1" w:uiPriority="9" w:unhideWhenUsed="1" w:qFormat="1"/>
+    <w:lsdException w:name="index 1" w:semiHidden="1" w:unhideWhenUsed="1"/>
+    <w:lsdException w:name="index 2" w:semiHidden="1" w:unhideWhenUsed="1"/>
+    <w:lsdException w:name="index 3" w:semiHidden="1" w:unhideWhenUsed="1"/>
+    <w:lsdException w:name="index 4" w:semiHidden="1" w:unhideWhenUsed="1"/>
+    <w:lsdException w:name="index 5" w:semiHidden="1" w:unhideWhenUsed="1"/>
+    <w:lsdException w:name="index 6" w:semiHidden="1" w:unhideWhenUsed="1"/>
+    <w:lsdException w:name="index 7" w:semiHidden="1" w:unhideWhenUsed="1"/>
+    <w:lsdException w:name="index 8" w:semiHidden="1" w:unhideWhenUsed="1"/>
+    <w:lsdException w:name="index 9" w:semiHidden="1" w:unhideWhenUsed="1"/>
+    <w:lsdException w:name="toc 1" w:semiHidden="1" w:uiPriority="39" w:unhideWhenUsed="1"/>
+    <w:lsdException w:name="toc 2" w:semiHidden="1" w:uiPriority="39" w:unhideWhenUsed="1"/>
+    <w:lsdException w:name="toc 3" w:semiHidden="1" w:uiPriority="39" w:unhideWhenUsed="1"/>
+    <w:lsdException w:name="toc 4" w:semiHidden="1" w:uiPriority="39" w:unhideWhenUsed="1"/>
+    <w:lsdException w:name="toc 5" w:semiHidden="1" w:uiPriority="39" w:unhideWhenUsed="1"/>
+    <w:lsdException w:name="toc 6" w:semiHidden="1" w:uiPriority="39" w:unhideWhenUsed="1"/>
+    <w:lsdException w:name="toc 7" w:semiHidden="1" w:uiPriority="39" w:unhideWhenUsed="1"/>
+    <w:lsdException w:name="toc 8" w:semiHidden="1" w:uiPriority="39" w:unhideWhenUsed="1"/>
+    <w:lsdException w:name="toc 9" w:semiHidden="1" w:uiPriority="39" w:unhideWhenUsed="1"/>
+    <w:lsdException w:name="Normal Indent" w:semiHidden="1" w:unhideWhenUsed="1"/>
+    <w:lsdException w:name="footnote text" w:semiHidden="1" w:unhideWhenUsed="1"/>
+    <w:lsdException w:name="annotation text" w:semiHidden="1" w:unhideWhenUsed="1"/>
+    <w:lsdException w:name="header" w:semiHidden="1" w:unhideWhenUsed="1"/>
+    <w:lsdException w:name="footer" w:semiHidden="1" w:unhideWhenUsed="1"/>
+    <w:lsdException w:name="index heading" w:semiHidden="1" w:unhideWhenUsed="1"/>
+    <w:lsdException w:name="caption" w:semiHidden="1" w:uiPriority="35" w:unhideWhenUsed="1" w:qFormat="1"/>
+    <w:lsdException w:name="table of figures" w:semiHidden="1" w:unhideWhenUsed="1"/>
+    <w:lsdException w:name="envelope address" w:semiHidden="1" w:unhideWhenUsed="1"/>
+    <w:lsdException w:name="envelope return" w:semiHidden="1" w:unhideWhenUsed="1"/>
+    <w:lsdException w:name="footnote reference" w:semiHidden="1" w:unhideWhenUsed="1"/>
+    <w:lsdException w:name="annotation reference" w:semiHidden="1" w:unhideWhenUsed="1"/>
+    <w:lsdException w:name="line number" w:semiHidden="1" w:unhideWhenUsed="1"/>
+    <w:lsdException w:name="page number" w:semiHidden="1" w:unhideWhenUsed="1"/>
+    <w:lsdException w:name="endnote reference" w:semiHidden="1" w:unhideWhenUsed="1"/>
+    <w:lsdException w:name="endnote text" w:semiHidden="1" w:unhideWhenUsed="1"/>
+    <w:lsdException w:name="table of authorities" w:semiHidden="1" w:unhideWhenUsed="1"/>
+    <w:lsdException w:name="macro" w:semiHidden="1" w:unhideWhenUsed="1"/>
+    <w:lsdException w:name="toa heading" w:semiHidden="1" w:unhideWhenUsed="1"/>
+    <w:lsdException w:name="List" w:semiHidden="1" w:unhideWhenUsed="1"/>
+    <w:lsdException w:name="List Bullet" w:semiHidden="1" w:unhideWhenUsed="1"/>
+    <w:lsdException w:name="List Number" w:semiHidden="1" w:unhideWhenUsed="1"/>
+    <w:lsdException w:name="List 2" w:semiHidden="1" w:unhideWhenUsed="1"/>
+    <w:lsdException w:name="List 3" w:semiHidden="1" w:unhideWhenUsed="1"/>
+    <w:lsdException w:name="List 4" w:semiHidden="1" w:unhideWhenUsed="1"/>
+    <w:lsdException w:name="List 5" w:semiHidden="1" w:unhideWhenUsed="1"/>
+    <w:lsdException w:name="List Bullet 2" w:semiHidden="1" w:unhideWhenUsed="1"/>
+    <w:lsdException w:name="List Bullet 3" w:semiHidden="1" w:unhideWhenUsed="1"/>
+    <w:lsdException w:name="List Bullet 4" w:semiHidden="1" w:unhideWhenUsed="1"/>
+    <w:lsdException w:name="List Bullet 5" w:semiHidden="1" w:unhideWhenUsed="1"/>
+    <w:lsdException w:name="List Number 2" w:semiHidden="1" w:unhideWhenUsed="1"/>
+    <w:lsdException w:name="List Number 3" w:semiHidden="1" w:unhideWhenUsed="1"/>
+    <w:lsdException w:name="List Number 4" w:semiHidden="1" w:unhideWhenUsed="1"/>
+    <w:lsdException w:name="List Number 5" w:semiHidden="1" w:unhideWhenUsed="1"/>
+    <w:lsdException w:name="Title" w:uiPriority="10" w:qFormat="1"/>
+    <w:lsdException w:name="Closing" w:semiHidden="1" w:unhideWhenUsed="1"/>
+    <w:lsdException w:name="Signature" w:semiHidden="1" w:unhideWhenUsed="1"/>
+    <w:lsdException w:name="Default Paragraph Font" w:semiHidden="1" w:uiPriority="1" w:unhideWhenUsed="1"/>
+    <w:lsdException w:name="Body Text" w:semiHidden="1" w:unhideWhenUsed="1"/>
+    <w:lsdException w:name="Body Text Indent" w:semiHidden="1" w:unhideWhenUsed="1"/>
+    <w:lsdException w:name="List Continue" w:semiHidden="1" w:unhideWhenUsed="1"/>
+    <w:lsdException w:name="List Continue 2" w:semiHidden="1" w:unhideWhenUsed="1"/>
+    <w:lsdException w:name="List Continue 3" w:semiHidden="1" w:unhideWhenUsed="1"/>
+    <w:lsdException w:name="List Continue 4" w:semiHidden="1" w:unhideWhenUsed="1"/>
+    <w:lsdException w:name="List Continue 5" w:semiHidden="1" w:unhideWhenUsed="1"/>
+    <w:lsdException w:name="Message Header" w:semiHidden="1" w:unhideWhenUsed="1"/>
+    <w:lsdException w:name="Subtitle" w:uiPriority="11" w:qFormat="1"/>
+    <w:lsdException w:name="Salutation" w:semiHidden="1" w:unhideWhenUsed="1"/>
+    <w:lsdException w:name="Date" w:semiHidden="1" w:unhideWhenUsed="1"/>
+    <w:lsdException w:name="Body Text First Indent" w:semiHidden="1" w:unhideWhenUsed="1"/>
+    <w:lsdException w:name="Body Text First Indent 2" w:semiHidden="1" w:unhideWhenUsed="1"/>
+    <w:lsdException w:name="Note Heading" w:semiHidden="1" w:unhideWhenUsed="1"/>
+    <w:lsdException w:name="Body Text 2" w:semiHidden="1" w:unhideWhenUsed="1"/>
+    <w:lsdException w:name="Body Text 3" w:semiHidden="1" w:unhideWhenUsed="1"/>
+    <w:lsdException w:name="Body Text Indent 2" w:semiHidden="1" w:unhideWhenUsed="1"/>
+    <w:lsdException w:name="Body Text Indent 3" w:semiHidden="1" w:unhideWhenUsed="1"/>
+    <w:lsdException w:name="Block Text" w:semiHidden="1" w:unhideWhenUsed="1"/>
+    <w:lsdException w:name="Hyperlink" w:semiHidden="1" w:unhideWhenUsed="1"/>
+    <w:lsdException w:name="FollowedHyperlink" w:semiHidden="1" w:unhideWhenUsed="1"/>
+    <w:lsdException w:name="Strong" w:uiPriority="22" w:qFormat="1"/>
+    <w:lsdException w:name="Emphasis" w:uiPriority="20" w:qFormat="1"/>
+    <w:lsdException w:name="Document Map" w:semiHidden="1" w:unhideWhenUsed="1"/>
+    <w:lsdException w:name="Plain Text" w:semiHidden="1" w:unhideWhenUsed="1"/>
+    <w:lsdException w:name="E-mail Signature" w:semiHidden="1" w:unhideWhenUsed="1"/>
+    <w:lsdException w:name="HTML Top of Form" w:semiHidden="1" w:unhideWhenUsed="1"/>
+    <w:lsdException w:name="HTML Bottom of Form" w:semiHidden="1" w:unhideWhenUsed="1"/>
+    <w:lsdException w:name="Normal (Web)" w:semiHidden="1" w:unhideWhenUsed="1"/>
+    <w:lsdException w:name="HTML Acronym" w:semiHidden="1" w:unhideWhenUsed="1"/>
+    <w:lsdException w:name="HTML Address" w:semiHidden="1" w:unhideWhenUsed="1"/>
+    <w:lsdException w:name="HTML Cite" w:semiHidden="1" w:unhideWhenUsed="1"/>
+    <w:lsdException w:name="HTML Code" w:semiHidden="1" w:unhideWhenUsed="1"/>
+    <w:lsdException w:name="HTML Definition" w:semiHidden="1" w:unhideWhenUsed="1"/>
+    <w:lsdException w:name="HTML Keyboard" w:semiHidden="1" w:unhideWhenUsed="1"/>
+    <w:lsdException w:name="HTML Preformatted" w:semiHidden="1" w:unhideWhenUsed="1"/>
+    <w:lsdException w:name="HTML Sample" w:semiHidden="1" w:unhideWhenUsed="1"/>
+    <w:lsdException w:name="HTML Typewriter" w:semiHidden="1" w:unhideWhenUsed="1"/>
+    <w:lsdException w:name="HTML Variable" w:semiHidden="1" w:unhideWhenUsed="1"/>
+    <w:lsdException w:name="Normal Table" w:semiHidden="1" w:unhideWhenUsed="1"/>
+    <w:lsdException w:name="annotation subject" w:semiHidden="1" w:unhideWhenUsed="1"/>
+    <w:lsdException w:name="No List" w:semiHidden="1" w:unhideWhenUsed="1"/>
+    <w:lsdException w:name="Outline List 1" w:semiHidden="1" w:unhideWhenUsed="1"/>
+    <w:lsdException w:name="Outline List 2" w:semiHidden="1" w:unhideWhenUsed="1"/>
+    <w:lsdException w:name="Outline List 3" w:semiHidden="1" w:unhideWhenUsed="1"/>
+    <w:lsdException w:name="Table Simple 1" w:semiHidden="1" w:unhideWhenUsed="1"/>
+    <w:lsdException w:name="Table Simple 2" w:semiHidden="1" w:unhideWhenUsed="1"/>
+    <w:lsdException w:name="Table Simple 3" w:semiHidden="1" w:unhideWhenUsed="1"/>
+    <w:lsdException w:name="Table Classic 1" w:semiHidden="1" w:unhideWhenUsed="1"/>
+    <w:lsdException w:name="Table Classic 2" w:semiHidden="1" w:unhideWhenUsed="1"/>
+    <w:lsdException w:name="Table Classic 3" w:semiHidden="1" w:unhideWhenUsed="1"/>
+    <w:lsdException w:name="Table Classic 4" w:semiHidden="1" w:unhideWhenUsed="1"/>
+    <w:lsdException w:name="Table Colorful 1" w:semiHidden="1" w:unhideWhenUsed="1"/>
+    <w:lsdException w:name="Table Colorful 2" w:semiHidden="1" w:unhideWhenUsed="1"/>
+    <w:lsdException w:name="Table Colorful 3" w:semiHidden="1" w:unhideWhenUsed="1"/>
+    <w:lsdException w:name="Table Columns 1" w:semiHidden="1" w:unhideWhenUsed="1"/>
+    <w:lsdException w:name="Table Columns 2" w:semiHidden="1" w:unhideWhenUsed="1"/>
+    <w:lsdException w:name="Table Columns 3" w:semiHidden="1" w:unhideWhenUsed="1"/>
+    <w:lsdException w:name="Table Columns 4" w:semiHidden="1" w:unhideWhenUsed="1"/>
+    <w:lsdException w:name="Table Columns 5" w:semiHidden="1" w:unhideWhenUsed="1"/>
+    <w:lsdException w:name="Table Grid 1" w:semiHidden="1" w:unhideWhenUsed="1"/>
+    <w:lsdException w:name="Table Grid 2" w:semiHidden="1" w:unhideWhenUsed="1"/>
+    <w:lsdException w:name="Table Grid 3" w:semiHidden="1" w:unhideWhenUsed="1"/>
+    <w:lsdException w:name="Table Grid 4" w:semiHidden="1" w:unhideWhenUsed="1"/>
+    <w:lsdException w:name="Table Grid 5" w:semiHidden="1" w:unhideWhenUsed="1"/>
+    <w:lsdException w:name="Table Grid 6" w:semiHidden="1" w:unhideWhenUsed="1"/>
+    <w:lsdException w:name="Table Grid 7" w:semiHidden="1" w:unhideWhenUsed="1"/>
+    <w:lsdException w:name="Table Grid 8" w:semiHidden="1" w:unhideWhenUsed="1"/>
+    <w:lsdException w:name="Table List 1" w:semiHidden="1" w:unhideWhenUsed="1"/>
+    <w:lsdException w:name="Table List 2" w:semiHidden="1" w:unhideWhenUsed="1"/>
+    <w:lsdException w:name="Table List 3" w:semiHidden="1" w:unhideWhenUsed="1"/>
+    <w:lsdException w:name="Table List 4" w:semiHidden="1" w:unhideWhenUsed="1"/>
+    <w:lsdException w:name="Table List 5" w:semiHidden="1" w:unhideWhenUsed="1"/>
+    <w:lsdException w:name="Table List 6" w:semiHidden="1" w:unhideWhenUsed="1"/>
+    <w:lsdException w:name="Table List 7" w:semiHidden="1" w:unhideWhenUsed="1"/>
+    <w:lsdException w:name="Table List 8" w:semiHidden="1" w:unhideWhenUsed="1"/>
+    <w:lsdException w:name="Table 3D effects 1" w:semiHidden="1" w:unhideWhenUsed="1"/>
+    <w:lsdException w:name="Table 3D effects 2" w:semiHidden="1" w:unhideWhenUsed="1"/>
+    <w:lsdException w:name="Table 3D effects 3" w:semiHidden="1" w:unhideWhenUsed="1"/>
+    <w:lsdException w:name="Table Contemporary" w:semiHidden="1" w:unhideWhenUsed="1"/>
+    <w:lsdException w:name="Table Elegant" w:semiHidden="1" w:unhideWhenUsed="1"/>
+    <w:lsdException w:name="Table Professional" w:semiHidden="1" w:unhideWhenUsed="1"/>
+    <w:lsdException w:name="Table Subtle 1" w:semiHidden="1" w:unhideWhenUsed="1"/>
+    <w:lsdException w:name="Table Subtle 2" w:semiHidden="1" w:unhideWhenUsed="1"/>
+    <w:lsdException w:name="Table Web 1" w:semiHidden="1" w:unhideWhenUsed="1"/>
+    <w:lsdException w:name="Table Web 2" w:semiHidden="1" w:unhideWhenUsed="1"/>
+    <w:lsdException w:name="Table Web 3" w:semiHidden="1" w:unhideWhenUsed="1"/>
+    <w:lsdException w:name="Balloon Text" w:semiHidden="1" w:unhideWhenUsed="1"/>
+    <w:lsdException w:name="Table Grid" w:uiPriority="39"/>
+    <w:lsdException w:name="Table Theme" w:semiHidden="1" w:unhideWhenUsed="1"/>
+    <w:lsdException w:name="Placeholder Text" w:semiHidden="1"/>
+    <w:lsdException w:name="No Spacing" w:uiPriority="1" w:qFormat="1"/>
+    <w:lsdException w:name="Light Shading" w:uiPriority="60"/>
+    <w:lsdException w:name="Light List" w:uiPriority="61"/>
+    <w:lsdException w:name="Light Grid" w:uiPriority="62"/>
+    <w:lsdException w:name="Medium Shading 1" w:uiPriority="63"/>
+    <w:lsdException w:name="Medium Shading 2" w:uiPriority="64"/>
+    <w:lsdException w:name="Medium List 1" w:uiPriority="65"/>
+    <w:lsdException w:name="Medium List 2" w:uiPriority="66"/>
+    <w:lsdException w:name="Medium Grid 1" w:uiPriority="67"/>
+    <w:lsdException w:name="Medium Grid 2" w:uiPriority="68"/>
+    <w:lsdException w:name="Medium Grid 3" w:uiPriority="69"/>
+    <w:lsdException w:name="Dark List" w:uiPriority="70"/>
+    <w:lsdException w:name="Colorful Shading" w:uiPriority="71"/>
+    <w:lsdException w:name="Colorful List" w:uiPriority="72"/>
+    <w:lsdException w:name="Colorful Grid" w:uiPriority="73"/>
+    <w:lsdException w:name="Light Shading Accent 1" w:uiPriority="60"/>
+    <w:lsdException w:name="Light List Accent 1" w:uiPriority="61"/>
+    <w:lsdException w:name="Light Grid Accent 1" w:uiPriority="62"/>
+    <w:lsdException w:name="Medium Shading 1 Accent 1" w:uiPriority="63"/>
+    <w:lsdException w:name="Medium Shading 2 Accent 1" w:uiPriority="64"/>
+    <w:lsdException w:name="Medium List 1 Accent 1" w:uiPriority="65"/>
+    <w:lsdException w:name="Revision" w:semiHidden="1"/>
+    <w:lsdException w:name="List Paragraph" w:uiPriority="34" w:qFormat="1"/>
+    <w:lsdException w:name="Quote" w:uiPriority="29" w:qFormat="1"/>
+    <w:lsdException w:name="Intense Quote" w:uiPriority="30" w:qFormat="1"/>
+    <w:lsdException w:name="Medium List 2 Accent 1" w:uiPriority="66"/>
+    <w:lsdException w:name="Medium Grid 1 Accent 1" w:uiPriority="67"/>
+    <w:lsdException w:name="Medium Grid 2 Accent 1" w:uiPriority="68"/>
+    <w:lsdException w:name="Medium Grid 3 Accent 1" w:uiPriority="69"/>
+    <w:lsdException w:name="Dark List Accent 1" w:uiPriority="70"/>
+    <w:lsdException w:name="Colorful Shading Accent 1" w:uiPriority="71"/>
+    <w:lsdException w:name="Colorful List Accent 1" w:uiPriority="72"/>
+    <w:lsdException w:name="Colorful Grid Accent 1" w:uiPriority="73"/>
+    <w:lsdException w:name="Light Shading Accent 2" w:uiPriority="60"/>
+    <w:lsdException w:name="Light List Accent 2" w:uiPriority="61"/>
+    <w:lsdException w:name="Light Grid Accent 2" w:uiPriority="62"/>
+    <w:lsdException w:name="Medium Shading 1 Accent 2" w:uiPriority="63"/>
+    <w:lsdException w:name="Medium Shading 2 Accent 2" w:uiPriority="64"/>
+    <w:lsdException w:name="Medium List 1 Accent 2" w:uiPriority="65"/>
+    <w:lsdException w:name="Medium List 2 Accent 2" w:uiPriority="66"/>
+    <w:lsdException w:name="Medium Grid 1 Accent 2" w:uiPriority="67"/>
+    <w:lsdException w:name="Medium Grid 2 Accent 2" w:uiPriority="68"/>
+    <w:lsdException w:name="Medium Grid 3 Accent 2" w:uiPriority="69"/>
+    <w:lsdException w:name="Dark List Accent 2" w:uiPriority="70"/>
+    <w:lsdException w:name="Colorful Shading Accent 2" w:uiPriority="71"/>
+    <w:lsdException w:name="Colorful List Accent 2" w:uiPriority="72"/>
+    <w:lsdException w:name="Colorful Grid Accent 2" w:uiPriority="73"/>
+    <w:lsdException w:name="Light Shading Accent 3" w:uiPriority="60"/>
+    <w:lsdException w:name="Light List Accent 3" w:uiPriority="61"/>
+    <w:lsdException w:name="Light Grid Accent 3" w:uiPriority="62"/>
+    <w:lsdException w:name="Medium Shading 1 Accent 3" w:uiPriority="63"/>
+    <w:lsdException w:name="Medium Shading 2 Accent 3" w:uiPriority="64"/>
+    <w:lsdException w:name="Medium List 1 Accent 3" w:uiPriority="65"/>
+    <w:lsdException w:name="Medium List 2 Accent 3" w:uiPriority="66"/>
+    <w:lsdException w:name="Medium Grid 1 Accent 3" w:uiPriority="67"/>
+    <w:lsdException w:name="Medium Grid 2 Accent 3" w:uiPriority="68"/>
+    <w:lsdException w:name="Medium Grid 3 Accent 3" w:uiPriority="69"/>
+    <w:lsdException w:name="Dark List Accent 3" w:uiPriority="70"/>
+    <w:lsdException w:name="Colorful Shading Accent 3" w:uiPriority="71"/>
+    <w:lsdException w:name="Colorful List Accent 3" w:uiPriority="72"/>
+    <w:lsdException w:name="Colorful Grid Accent 3" w:uiPriority="73"/>
+    <w:lsdException w:name="Light Shading Accent 4" w:uiPriority="60"/>
+    <w:lsdException w:name="Light List Accent 4" w:uiPriority="61"/>
+    <w:lsdException w:name="Light Grid Accent 4" w:uiPriority="62"/>
+    <w:lsdException w:name="Medium Shading 1 Accent 4" w:uiPriority="63"/>
+    <w:lsdException w:name="Medium Shading 2 Accent 4" w:uiPriority="64"/>
+    <w:lsdException w:name="Medium List 1 Accent 4" w:uiPriority="65"/>
+    <w:lsdException w:name="Medium List 2 Accent 4" w:uiPriority="66"/>
+    <w:lsdException w:name="Medium Grid 1 Accent 4" w:uiPriority="67"/>
+    <w:lsdException w:name="Medium Grid 2 Accent 4" w:uiPriority="68"/>
+    <w:lsdException w:name="Medium Grid 3 Accent 4" w:uiPriority="69"/>
+    <w:lsdException w:name="Dark List Accent 4" w:uiPriority="70"/>
+    <w:lsdException w:name="Colorful Shading Accent 4" w:uiPriority="71"/>
+    <w:lsdException w:name="Colorful List Accent 4" w:uiPriority="72"/>
+    <w:lsdException w:name="Colorful Grid Accent 4" w:uiPriority="73"/>
+    <w:lsdException w:name="Light Shading Accent 5" w:uiPriority="60"/>
+    <w:lsdException w:name="Light List Accent 5" w:uiPriority="61"/>
+    <w:lsdException w:name="Light Grid Accent 5" w:uiPriority="62"/>
+    <w:lsdException w:name="Medium Shading 1 Accent 5" w:uiPriority="63"/>
+    <w:lsdException w:name="Medium Shading 2 Accent 5" w:uiPriority="64"/>
+    <w:lsdException w:name="Medium List 1 Accent 5" w:uiPriority="65"/>
+    <w:lsdException w:name="Medium List 2 Accent 5" w:uiPriority="66"/>
+    <w:lsdException w:name="Medium Grid 1 Accent 5" w:uiPriority="67"/>
+    <w:lsdException w:name="Medium Grid 2 Accent 5" w:uiPriority="68"/>
+    <w:lsdException w:name="Medium Grid 3 Accent 5" w:uiPriority="69"/>
+    <w:lsdException w:name="Dark List Accent 5" w:uiPriority="70"/>
+    <w:lsdException w:name="Colorful Shading Accent 5" w:uiPriority="71"/>
+    <w:lsdException w:name="Colorful List Accent 5" w:uiPriority="72"/>
+    <w:lsdException w:name="Colorful Grid Accent 5" w:uiPriority="73"/>
+    <w:lsdException w:name="Light Shading Accent 6" w:uiPriority="60"/>
+    <w:lsdException w:name="Light List Accent 6" w:uiPriority="61"/>
+    <w:lsdException w:name="Light Grid Accent 6" w:uiPriority="62"/>
+    <w:lsdException w:name="Medium Shading 1 Accent 6" w:uiPriority="63"/>
+    <w:lsdException w:name="Medium Shading 2 Accent 6" w:uiPriority="64"/>
+    <w:lsdException w:name="Medium List 1 Accent 6" w:uiPriority="65"/>
+    <w:lsdException w:name="Medium List 2 Accent 6" w:uiPriority="66"/>
+    <w:lsdException w:name="Medium Grid 1 Accent 6" w:uiPriority="67"/>
+    <w:lsdException w:name="Medium Grid 2 Accent 6" w:uiPriority="68"/>
+    <w:lsdException w:name="Medium Grid 3 Accent 6" w:uiPriority="69"/>
+    <w:lsdException w:name="Dark List Accent 6" w:uiPriority="70"/>
+    <w:lsdException w:name="Colorful Shading Accent 6" w:uiPriority="71"/>
+    <w:lsdException w:name="Colorful List Accent 6" w:uiPriority="72"/>
+    <w:lsdException w:name="Colorful Grid Accent 6" w:uiPriority="73"/>
+    <w:lsdException w:name="Subtle Emphasis" w:uiPriority="19" w:qFormat="1"/>
+    <w:lsdException w:name="Intense Emphasis" w:uiPriority="21" w:qFormat="1"/>
+    <w:lsdException w:name="Subtle Reference" w:uiPriority="31" w:qFormat="1"/>
+    <w:lsdException w:name="Intense Reference" w:uiPriority="32" w:qFormat="1"/>
+    <w:lsdException w:name="Book Title" w:uiPriority="33" w:qFormat="1"/>
+    <w:lsdException w:name="Bibliography" w:semiHidden="1" w:uiPriority="37" w:unhideWhenUsed="1"/>
+    <w:lsdException w:name="TOC Heading" w:semiHidden="1" w:uiPriority="39" w:unhideWhenUsed="1" w:qFormat="1"/>
+    <w:lsdException w:name="Plain Table 1" w:uiPriority="41"/>
+    <w:lsdException w:name="Plain Table 2" w:uiPriority="42"/>
+    <w:lsdException w:name="Plain Table 3" w:uiPriority="43"/>
+    <w:lsdException w:name="Plain Table 4" w:uiPriority="44"/>
+    <w:lsdException w:name="Plain Table 5" w:uiPriority="45"/>
+    <w:lsdException w:name="Grid Table Light" w:uiPriority="40"/>
+    <w:lsdException w:name="Grid Table 1 Light" w:uiPriority="46"/>
+    <w:lsdException w:name="Grid Table 2" w:uiPriority="47"/>
+    <w:lsdException w:name="Grid Table 3" w:uiPriority="48"/>
+    <w:lsdException w:name="Grid Table 4" w:uiPriority="49"/>
+    <w:lsdException w:name="Grid Table 5 Dark" w:uiPriority="50"/>
+    <w:lsdException w:name="Grid Table 6 Colorful" w:uiPriority="51"/>
+    <w:lsdException w:name="Grid Table 7 Colorful" w:uiPriority="52"/>
+    <w:lsdException w:name="Grid Table 1 Light Accent 1" w:uiPriority="46"/>
+    <w:lsdException w:name="Grid Table 2 Accent 1" w:uiPriority="47"/>
+    <w:lsdException w:name="Grid Table 3 Accent 1" w:uiPriority="48"/>
+    <w:lsdException w:name="Grid Table 4 Accent 1" w:uiPriority="49"/>
+    <w:lsdException w:name="Grid Table 5 Dark Accent 1" w:uiPriority="50"/>
+    <w:lsdException w:name="Grid Table 6 Colorful Accent 1" w:uiPriority="51"/>
+    <w:lsdException w:name="Grid Table 7 Colorful Accent 1" w:uiPriority="52"/>
+    <w:lsdException w:name="Grid Table 1 Light Accent 2" w:uiPriority="46"/>
+    <w:lsdException w:name="Grid Table 2 Accent 2" w:uiPriority="47"/>
+    <w:lsdException w:name="Grid Table 3 Accent 2" w:uiPriority="48"/>
+    <w:lsdException w:name="Grid Table 4 Accent 2" w:uiPriority="49"/>
+    <w:lsdException w:name="Grid Table 5 Dark Accent 2" w:uiPriority="50"/>
+    <w:lsdException w:name="Grid Table 6 Colorful Accent 2" w:uiPriority="51"/>
+    <w:lsdException w:name="Grid Table 7 Colorful Accent 2" w:uiPriority="52"/>
+    <w:lsdException w:name="Grid Table 1 Light Accent 3" w:uiPriority="46"/>
+    <w:lsdException w:name="Grid Table 2 Accent 3" w:uiPriority="47"/>
+    <w:lsdException w:name="Grid Table 3 Accent 3" w:uiPriority="48"/>
+    <w:lsdException w:name="Grid Table 4 Accent 3" w:uiPriority="49"/>
+    <w:lsdException w:name="Grid Table 5 Dark Accent 3" w:uiPriority="50"/>
+    <w:lsdException w:name="Grid Table 6 Colorful Accent 3" w:uiPriority="51"/>
+    <w:lsdException w:name="Grid Table 7 Colorful Accent 3" w:uiPriority="52"/>
+    <w:lsdException w:name="Grid Table 1 Light Accent 4" w:uiPriority="46"/>
+    <w:lsdException w:name="Grid Table 2 Accent 4" w:uiPriority="47"/>
+    <w:lsdException w:name="Grid Table 3 Accent 4" w:uiPriority="48"/>
+    <w:lsdException w:name="Grid Table 4 Accent 4" w:uiPriority="49"/>
+    <w:lsdException w:name="Grid Table 5 Dark Accent 4" w:uiPriority="50"/>
+    <w:lsdException w:name="Grid Table 6 Colorful Accent 4" w:uiPriority="51"/>
+    <w:lsdException w:name="Grid Table 7 Colorful Accent 4" w:uiPriority="52"/>
+    <w:lsdException w:name="Grid Table 1 Light Accent 5" w:uiPriority="46"/>
+    <w:lsdException w:name="Grid Table 2 Accent 5" w:uiPriority="47"/>
+    <w:lsdException w:name="Grid Table 3 Accent 5" w:uiPriority="48"/>
+    <w:lsdException w:name="Grid Table 4 Accent 5" w:uiPriority="49"/>
+    <w:lsdException w:name="Grid Table 5 Dark Accent 5" w:uiPriority="50"/>
+    <w:lsdException w:name="Grid Table 6 Colorful Accent 5" w:uiPriority="51"/>
+    <w:lsdException w:name="Grid Table 7 Colorful Accent 5" w:uiPriority="52"/>
+    <w:lsdException w:name="Grid Table 1 Light Accent 6" w:uiPriority="46"/>
+    <w:lsdException w:name="Grid Table 2 Accent 6" w:uiPriority="47"/>
+    <w:lsdException w:name="Grid Table 3 Accent 6" w:uiPriority="48"/>
+    <w:lsdException w:name="Grid Table 4 Accent 6" w:uiPriority="49"/>
+    <w:lsdException w:name="Grid Table 5 Dark Accent 6" w:uiPriority="50"/>
+    <w:lsdException w:name="Grid Table 6 Colorful Accent 6" w:uiPriority="51"/>
+    <w:lsdException w:name="Grid Table 7 Colorful Accent 6" w:uiPriority="52"/>
+    <w:lsdException w:name="List Table 1 Light" w:uiPriority="46"/>
+    <w:lsdException w:name="List Table 2" w:uiPriority="47"/>
+    <w:lsdException w:name="List Table 3" w:uiPriority="48"/>
+    <w:lsdException w:name="List Table 4" w:uiPriority="49"/>
+    <w:lsdException w:name="List Table 5 Dark" w:uiPriority="50"/>
+    <w:lsdException w:name="List Table 6 Colorful" w:uiPriority="51"/>
+    <w:lsdException w:name="List Table 7 Colorful" w:uiPriority="52"/>
+    <w:lsdException w:name="List Table 1 Light Accent 1" w:uiPriority="46"/>
+    <w:lsdException w:name="List Table 2 Accent 1" w:uiPriority="47"/>
+    <w:lsdException w:name="List Table 3 Accent 1" w:uiPriority="48"/>
+    <w:lsdException w:name="List Table 4 Accent 1" w:uiPriority="49"/>
+    <w:lsdException w:name="List Table 5 Dark Accent 1" w:uiPriority="50"/>
+    <w:lsdException w:name="List Table 6 Colorful Accent 1" w:uiPriority="51"/>
+    <w:lsdException w:name="List Table 7 Colorful Accent 1" w:uiPriority="52"/>
+    <w:lsdException w:name="List Table 1 Light Accent 2" w:uiPriority="46"/>
+    <w:lsdException w:name="List Table 2 Accent 2" w:uiPriority="47"/>
+    <w:lsdException w:name="List Table 3 Accent 2" w:uiPriority="48"/>
+    <w:lsdException w:name="List Table 4 Accent 2" w:uiPriority="49"/>
+    <w:lsdException w:name="List Table 5 Dark Accent 2" w:uiPriority="50"/>
+    <w:lsdException w:name="List Table 6 Colorful Accent 2" w:uiPriority="51"/>
+    <w:lsdException w:name="List Table 7 Colorful Accent 2" w:uiPriority="52"/>
+    <w:lsdException w:name="List Table 1 Light Accent 3" w:uiPriority="46"/>
+    <w:lsdException w:name="List Table 2 Accent 3" w:uiPriority="47"/>
+    <w:lsdException w:name="List Table 3 Accent 3" w:uiPriority="48"/>
+    <w:lsdException w:name="List Table 4 Accent 3" w:uiPriority="49"/>
+    <w:lsdException w:name="List Table 5 Dark Accent 3" w:uiPriority="50"/>
+    <w:lsdException w:name="List Table 6 Colorful Accent 3" w:uiPriority="51"/>
+    <w:lsdException w:name="List Table 7 Colorful Accent 3" w:uiPriority="52"/>
+    <w:lsdException w:name="List Table 1 Light Accent 4" w:uiPriority="46"/>
+    <w:lsdException w:name="List Table 2 Accent 4" w:uiPriority="47"/>
+    <w:lsdException w:name="List Table 3 Accent 4" w:uiPriority="48"/>
+    <w:lsdException w:name="List Table 4 Accent 4" w:uiPriority="49"/>
+    <w:lsdException w:name="List Table 5 Dark Accent 4" w:uiPriority="50"/>
+    <w:lsdException w:name="List Table 6 Colorful Accent 4" w:uiPriority="51"/>
+    <w:lsdException w:name="List Table 7 Colorful Accent 4" w:uiPriority="52"/>
+    <w:lsdException w:name="List Table 1 Light Accent 5" w:uiPriority="46"/>
+    <w:lsdException w:name="List Table 2 Accent 5" w:uiPriority="47"/>
+    <w:lsdException w:name="List Table 3 Accent 5" w:uiPriority="48"/>
+    <w:lsdException w:name="List Table 4 Accent 5" w:uiPriority="49"/>
+    <w:lsdException w:name="List Table 5 Dark Accent 5" w:uiPriority="50"/>
+    <w:lsdException w:name="List Table 6 Colorful Accent 5" w:uiPriority="51"/>
+    <w:lsdException w:name="List Table 7 Colorful Accent 5" w:uiPriority="52"/>
+    <w:lsdException w:name="List Table 1 Light Accent 6" w:uiPriority="46"/>
+    <w:lsdException w:name="List Table 2 Accent 6" w:uiPriority="47"/>
+    <w:lsdException w:name="List Table 3 Accent 6" w:uiPriority="48"/>
+    <w:lsdException w:name="List Table 4 Accent 6" w:uiPriority="49"/>
+    <w:lsdException w:name="List Table 5 Dark Accent 6" w:uiPriority="50"/>
+    <w:lsdException w:name="List Table 6 Colorful Accent 6" w:uiPriority="51"/>
+    <w:lsdException w:name="List Table 7 Colorful Accent 6" w:uiPriority="52"/>
+    <w:lsdException w:name="Mention" w:semiHidden="1" w:unhideWhenUsed="1"/>
+    <w:lsdException w:name="Smart Hyperlink" w:semiHidden="1" w:unhideWhenUsed="1"/>
+    <w:lsdException w:name="Hashtag" w:semiHidden="1" w:unhideWhenUsed="1"/>
+    <w:lsdException w:name="Unresolved Mention" w:semiHidden="1" w:unhideWhenUsed="1"/>
+    <w:lsdException w:name="Smart Link" w:semiHidden="1" w:unhideWhenUsed="1"/>
+  </w:latentStyles>
+  <w:style w:type="paragraph" w:default="1" w:styleId="Normal">
+    <w:name w:val="Normal"/>
+    <w:qFormat/>
   </w:style>
   <w:style w:type="paragraph" w:styleId="Heading1">
     <w:name w:val="heading 1"/>
     <w:basedOn w:val="Normal"/>
     <w:next w:val="Normal"/>
+    <w:uiPriority w:val="9"/>
+    <w:qFormat/>
     <w:pPr>
-      <w:keepNext w:val="1"/>
-      <w:keepLines w:val="1"/>
-      <w:pageBreakBefore w:val="0"/>
-      <w:spacing w:after="120" w:before="400" w:lineRule="auto"/>
+      <w:keepNext/>
+      <w:keepLines/>
+      <w:spacing w:before="400" w:after="120"/>
+      <w:outlineLvl w:val="0"/>
     </w:pPr>
     <w:rPr>
       <w:sz w:val="40"/>
@@ -287,14 +689,17 @@
     <w:name w:val="heading 2"/>
     <w:basedOn w:val="Normal"/>
     <w:next w:val="Normal"/>
+    <w:uiPriority w:val="9"/>
+    <w:semiHidden/>
+    <w:unhideWhenUsed/>
+    <w:qFormat/>
     <w:pPr>
-      <w:keepNext w:val="1"/>
-      <w:keepLines w:val="1"/>
-      <w:pageBreakBefore w:val="0"/>
-      <w:spacing w:after="120" w:before="360" w:lineRule="auto"/>
+      <w:keepNext/>
+      <w:keepLines/>
+      <w:spacing w:before="360" w:after="120"/>
+      <w:outlineLvl w:val="1"/>
     </w:pPr>
     <w:rPr>
-      <w:b w:val="0"/>
       <w:sz w:val="32"/>
       <w:szCs w:val="32"/>
     </w:rPr>
@@ -303,14 +708,17 @@
     <w:name w:val="heading 3"/>
     <w:basedOn w:val="Normal"/>
     <w:next w:val="Normal"/>
+    <w:uiPriority w:val="9"/>
+    <w:semiHidden/>
+    <w:unhideWhenUsed/>
+    <w:qFormat/>
     <w:pPr>
-      <w:keepNext w:val="1"/>
-      <w:keepLines w:val="1"/>
-      <w:pageBreakBefore w:val="0"/>
-      <w:spacing w:after="80" w:before="320" w:lineRule="auto"/>
+      <w:keepNext/>
+      <w:keepLines/>
+      <w:spacing w:before="320" w:after="80"/>
+      <w:outlineLvl w:val="2"/>
     </w:pPr>
     <w:rPr>
-      <w:b w:val="0"/>
       <w:color w:val="434343"/>
       <w:sz w:val="28"/>
       <w:szCs w:val="28"/>
@@ -320,11 +728,15 @@
     <w:name w:val="heading 4"/>
     <w:basedOn w:val="Normal"/>
     <w:next w:val="Normal"/>
+    <w:uiPriority w:val="9"/>
+    <w:semiHidden/>
+    <w:unhideWhenUsed/>
+    <w:qFormat/>
     <w:pPr>
-      <w:keepNext w:val="1"/>
-      <w:keepLines w:val="1"/>
-      <w:pageBreakBefore w:val="0"/>
-      <w:spacing w:after="80" w:before="280" w:lineRule="auto"/>
+      <w:keepNext/>
+      <w:keepLines/>
+      <w:spacing w:before="280" w:after="80"/>
+      <w:outlineLvl w:val="3"/>
     </w:pPr>
     <w:rPr>
       <w:color w:val="666666"/>
@@ -336,44 +748,76 @@
     <w:name w:val="heading 5"/>
     <w:basedOn w:val="Normal"/>
     <w:next w:val="Normal"/>
+    <w:uiPriority w:val="9"/>
+    <w:semiHidden/>
+    <w:unhideWhenUsed/>
+    <w:qFormat/>
     <w:pPr>
-      <w:keepNext w:val="1"/>
-      <w:keepLines w:val="1"/>
-      <w:pageBreakBefore w:val="0"/>
-      <w:spacing w:after="80" w:before="240" w:lineRule="auto"/>
+      <w:keepNext/>
+      <w:keepLines/>
+      <w:spacing w:before="240" w:after="80"/>
+      <w:outlineLvl w:val="4"/>
     </w:pPr>
     <w:rPr>
       <w:color w:val="666666"/>
-      <w:sz w:val="22"/>
-      <w:szCs w:val="22"/>
     </w:rPr>
   </w:style>
   <w:style w:type="paragraph" w:styleId="Heading6">
     <w:name w:val="heading 6"/>
     <w:basedOn w:val="Normal"/>
     <w:next w:val="Normal"/>
+    <w:uiPriority w:val="9"/>
+    <w:semiHidden/>
+    <w:unhideWhenUsed/>
+    <w:qFormat/>
     <w:pPr>
-      <w:keepNext w:val="1"/>
-      <w:keepLines w:val="1"/>
-      <w:pageBreakBefore w:val="0"/>
-      <w:spacing w:after="80" w:before="240" w:lineRule="auto"/>
+      <w:keepNext/>
+      <w:keepLines/>
+      <w:spacing w:before="240" w:after="80"/>
+      <w:outlineLvl w:val="5"/>
     </w:pPr>
     <w:rPr>
-      <w:i w:val="1"/>
+      <w:i/>
       <w:color w:val="666666"/>
-      <w:sz w:val="22"/>
-      <w:szCs w:val="22"/>
     </w:rPr>
+  </w:style>
+  <w:style w:type="character" w:default="1" w:styleId="DefaultParagraphFont">
+    <w:name w:val="Default Paragraph Font"/>
+    <w:uiPriority w:val="1"/>
+    <w:semiHidden/>
+    <w:unhideWhenUsed/>
+  </w:style>
+  <w:style w:type="table" w:default="1" w:styleId="TableNormal">
+    <w:name w:val="Normal Table"/>
+    <w:uiPriority w:val="99"/>
+    <w:semiHidden/>
+    <w:unhideWhenUsed/>
+    <w:tblPr>
+      <w:tblInd w:w="0" w:type="dxa"/>
+      <w:tblCellMar>
+        <w:top w:w="0" w:type="dxa"/>
+        <w:left w:w="108" w:type="dxa"/>
+        <w:bottom w:w="0" w:type="dxa"/>
+        <w:right w:w="108" w:type="dxa"/>
+      </w:tblCellMar>
+    </w:tblPr>
+  </w:style>
+  <w:style w:type="numbering" w:default="1" w:styleId="NoList">
+    <w:name w:val="No List"/>
+    <w:uiPriority w:val="99"/>
+    <w:semiHidden/>
+    <w:unhideWhenUsed/>
   </w:style>
   <w:style w:type="paragraph" w:styleId="Title">
     <w:name w:val="Title"/>
     <w:basedOn w:val="Normal"/>
     <w:next w:val="Normal"/>
+    <w:uiPriority w:val="10"/>
+    <w:qFormat/>
     <w:pPr>
-      <w:keepNext w:val="1"/>
-      <w:keepLines w:val="1"/>
-      <w:pageBreakBefore w:val="0"/>
-      <w:spacing w:after="60" w:before="0" w:lineRule="auto"/>
+      <w:keepNext/>
+      <w:keepLines/>
+      <w:spacing w:after="60"/>
     </w:pPr>
     <w:rPr>
       <w:sz w:val="52"/>
@@ -384,15 +828,14 @@
     <w:name w:val="Subtitle"/>
     <w:basedOn w:val="Normal"/>
     <w:next w:val="Normal"/>
+    <w:uiPriority w:val="11"/>
+    <w:qFormat/>
     <w:pPr>
-      <w:keepNext w:val="1"/>
-      <w:keepLines w:val="1"/>
-      <w:pageBreakBefore w:val="0"/>
-      <w:spacing w:after="320" w:before="0" w:lineRule="auto"/>
+      <w:keepNext/>
+      <w:keepLines/>
+      <w:spacing w:after="320"/>
     </w:pPr>
     <w:rPr>
-      <w:rFonts w:ascii="Arial" w:cs="Arial" w:eastAsia="Arial" w:hAnsi="Arial"/>
-      <w:i w:val="0"/>
       <w:color w:val="666666"/>
       <w:sz w:val="30"/>
       <w:szCs w:val="30"/>

</xml_diff>